<commit_message>
Ako testovat zmeny vytvorene
</commit_message>
<xml_diff>
--- a/Testersky_slovnik/Testersky_slovnik2.docx
+++ b/Testersky_slovnik/Testersky_slovnik2.docx
@@ -1122,19 +1122,7 @@
         <w:rPr>
           <w:highlight w:val="yellow"/>
         </w:rPr>
-        <w:t xml:space="preserve"> slovník časť 1</w:t>
-      </w:r>
-      <w:r>
-        <w:rPr>
-          <w:highlight w:val="yellow"/>
-        </w:rPr>
-        <w:t>6</w:t>
-      </w:r>
-      <w:r>
-        <w:rPr>
-          <w:highlight w:val="yellow"/>
-        </w:rPr>
-        <w:t>:</w:t>
+        <w:t xml:space="preserve"> slovník časť 16:</w:t>
       </w:r>
     </w:p>
     <w:p>
@@ -1855,20 +1843,86 @@
       </w:r>
     </w:p>
     <w:p>
+      <w:pPr>
+        <w:pStyle w:val="Nadpis1"/>
+        <w:rPr>
+          <w:highlight w:val="yellow"/>
+        </w:rPr>
+      </w:pPr>
+      <w:proofErr w:type="spellStart"/>
+      <w:r>
+        <w:rPr>
+          <w:highlight w:val="yellow"/>
+        </w:rPr>
+        <w:t>Testerský</w:t>
+      </w:r>
+      <w:proofErr w:type="spellEnd"/>
+      <w:r>
+        <w:rPr>
+          <w:highlight w:val="yellow"/>
+        </w:rPr>
+        <w:t xml:space="preserve"> slovník časť 1</w:t>
+      </w:r>
+      <w:r>
+        <w:rPr>
+          <w:highlight w:val="yellow"/>
+        </w:rPr>
+        <w:t>7</w:t>
+      </w:r>
+      <w:r>
+        <w:rPr>
+          <w:highlight w:val="yellow"/>
+        </w:rPr>
+        <w:t>:</w:t>
+      </w:r>
+    </w:p>
+    <w:p>
+      <w:pPr>
+        <w:rPr>
+          <w:b/>
+          <w:bCs/>
+          <w:highlight w:val="yellow"/>
+        </w:rPr>
+      </w:pPr>
+      <w:r>
+        <w:rPr>
+          <w:highlight w:val="yellow"/>
+        </w:rPr>
+        <w:t>(postupne budem zverejňovať pojmy, ktoré som nazbierala)</w:t>
+      </w:r>
+    </w:p>
+    <w:p>
+      <w:pPr>
+        <w:rPr>
+          <w:highlight w:val="yellow"/>
+        </w:rPr>
+      </w:pPr>
+    </w:p>
+    <w:p>
+      <w:pPr>
+        <w:rPr>
+          <w:highlight w:val="yellow"/>
+        </w:rPr>
+      </w:pPr>
       <w:r>
         <w:rPr>
           <w:rFonts w:ascii="Segoe UI Emoji" w:hAnsi="Segoe UI Emoji" w:cs="Segoe UI Emoji"/>
+          <w:highlight w:val="yellow"/>
         </w:rPr>
         <w:t>🔹</w:t>
       </w:r>
       <w:r>
-        <w:t xml:space="preserve"> </w:t>
-      </w:r>
-      <w:proofErr w:type="spellStart"/>
-      <w:r>
-        <w:rPr>
-          <w:b/>
-          <w:bCs/>
+        <w:rPr>
+          <w:highlight w:val="yellow"/>
+        </w:rPr>
+        <w:t xml:space="preserve"> </w:t>
+      </w:r>
+      <w:proofErr w:type="spellStart"/>
+      <w:r>
+        <w:rPr>
+          <w:b/>
+          <w:bCs/>
+          <w:highlight w:val="yellow"/>
         </w:rPr>
         <w:t>Behavior-driven</w:t>
       </w:r>
@@ -1877,14 +1931,16 @@
         <w:rPr>
           <w:b/>
           <w:bCs/>
-        </w:rPr>
-        <w:t xml:space="preserve"> </w:t>
-      </w:r>
-      <w:proofErr w:type="spellStart"/>
-      <w:r>
-        <w:rPr>
-          <w:b/>
-          <w:bCs/>
+          <w:highlight w:val="yellow"/>
+        </w:rPr>
+        <w:t xml:space="preserve"> </w:t>
+      </w:r>
+      <w:proofErr w:type="spellStart"/>
+      <w:r>
+        <w:rPr>
+          <w:b/>
+          <w:bCs/>
+          <w:highlight w:val="yellow"/>
         </w:rPr>
         <w:t>development</w:t>
       </w:r>
@@ -1893,68 +1949,119 @@
         <w:rPr>
           <w:b/>
           <w:bCs/>
+          <w:highlight w:val="yellow"/>
         </w:rPr>
         <w:t xml:space="preserve"> (BDD)</w:t>
       </w:r>
       <w:r>
+        <w:rPr>
+          <w:highlight w:val="yellow"/>
+        </w:rPr>
         <w:br/>
         <w:t xml:space="preserve">Metodika, ktorá definuje testovacie scenáre v prirodzenom jazyku (napr. </w:t>
       </w:r>
       <w:proofErr w:type="spellStart"/>
       <w:r>
+        <w:rPr>
+          <w:highlight w:val="yellow"/>
+        </w:rPr>
         <w:t>Gherkin</w:t>
       </w:r>
       <w:proofErr w:type="spellEnd"/>
       <w:r>
-        <w:t xml:space="preserve">), spájajúca technickú a netechnickú dokumentáciu. Tester i biznis analytik spolu píšu “user </w:t>
-      </w:r>
-      <w:proofErr w:type="spellStart"/>
-      <w:r>
+        <w:rPr>
+          <w:highlight w:val="yellow"/>
+        </w:rPr>
+        <w:t xml:space="preserve">), spájajúca </w:t>
+      </w:r>
+      <w:r>
+        <w:rPr>
+          <w:highlight w:val="yellow"/>
+        </w:rPr>
+        <w:lastRenderedPageBreak/>
+        <w:t xml:space="preserve">technickú a netechnickú dokumentáciu. Tester i biznis analytik spolu píšu “user </w:t>
+      </w:r>
+      <w:proofErr w:type="spellStart"/>
+      <w:r>
+        <w:rPr>
+          <w:highlight w:val="yellow"/>
+        </w:rPr>
         <w:t>stories</w:t>
       </w:r>
       <w:proofErr w:type="spellEnd"/>
       <w:r>
+        <w:rPr>
+          <w:highlight w:val="yellow"/>
+        </w:rPr>
         <w:t>” so scenármi formou „</w:t>
       </w:r>
       <w:proofErr w:type="spellStart"/>
       <w:r>
+        <w:rPr>
+          <w:highlight w:val="yellow"/>
+        </w:rPr>
         <w:t>Given</w:t>
       </w:r>
       <w:proofErr w:type="spellEnd"/>
       <w:r>
+        <w:rPr>
+          <w:highlight w:val="yellow"/>
+        </w:rPr>
         <w:t>–</w:t>
       </w:r>
       <w:proofErr w:type="spellStart"/>
       <w:r>
+        <w:rPr>
+          <w:highlight w:val="yellow"/>
+        </w:rPr>
         <w:t>When</w:t>
       </w:r>
       <w:proofErr w:type="spellEnd"/>
       <w:r>
+        <w:rPr>
+          <w:highlight w:val="yellow"/>
+        </w:rPr>
         <w:t>–</w:t>
       </w:r>
       <w:proofErr w:type="spellStart"/>
       <w:r>
+        <w:rPr>
+          <w:highlight w:val="yellow"/>
+        </w:rPr>
         <w:t>Then</w:t>
       </w:r>
       <w:proofErr w:type="spellEnd"/>
       <w:r>
+        <w:rPr>
+          <w:highlight w:val="yellow"/>
+        </w:rPr>
         <w:t>“.</w:t>
       </w:r>
     </w:p>
     <w:p>
+      <w:pPr>
+        <w:rPr>
+          <w:highlight w:val="yellow"/>
+        </w:rPr>
+      </w:pPr>
       <w:r>
         <w:rPr>
           <w:rFonts w:ascii="Segoe UI Emoji" w:hAnsi="Segoe UI Emoji" w:cs="Segoe UI Emoji"/>
+          <w:highlight w:val="yellow"/>
         </w:rPr>
         <w:t>🔹</w:t>
       </w:r>
       <w:r>
-        <w:t xml:space="preserve"> </w:t>
-      </w:r>
-      <w:r>
-        <w:rPr>
-          <w:b/>
-          <w:bCs/>
+        <w:rPr>
+          <w:highlight w:val="yellow"/>
+        </w:rPr>
+        <w:t xml:space="preserve"> </w:t>
+      </w:r>
+      <w:r>
+        <w:rPr>
+          <w:b/>
+          <w:bCs/>
+          <w:highlight w:val="yellow"/>
         </w:rPr>
         <w:t>Test-</w:t>
       </w:r>
@@ -1963,6 +2070,7 @@
         <w:rPr>
           <w:b/>
           <w:bCs/>
+          <w:highlight w:val="yellow"/>
         </w:rPr>
         <w:t>driven</w:t>
       </w:r>
@@ -1971,14 +2079,16 @@
         <w:rPr>
           <w:b/>
           <w:bCs/>
-        </w:rPr>
-        <w:t xml:space="preserve"> </w:t>
-      </w:r>
-      <w:proofErr w:type="spellStart"/>
-      <w:r>
-        <w:rPr>
-          <w:b/>
-          <w:bCs/>
+          <w:highlight w:val="yellow"/>
+        </w:rPr>
+        <w:t xml:space="preserve"> </w:t>
+      </w:r>
+      <w:proofErr w:type="spellStart"/>
+      <w:r>
+        <w:rPr>
+          <w:b/>
+          <w:bCs/>
+          <w:highlight w:val="yellow"/>
         </w:rPr>
         <w:t>development</w:t>
       </w:r>
@@ -1987,502 +2097,726 @@
         <w:rPr>
           <w:b/>
           <w:bCs/>
+          <w:highlight w:val="yellow"/>
         </w:rPr>
         <w:t xml:space="preserve"> (TDD)</w:t>
       </w:r>
       <w:r>
+        <w:rPr>
+          <w:highlight w:val="yellow"/>
+        </w:rPr>
         <w:br/>
         <w:t xml:space="preserve">Prístup, kde sa najprv napíše test, potom ho kód “červený” (zlyhá), následne sa implementuje kód tak, aby test prešiel (“zelený”) a potom sa </w:t>
       </w:r>
       <w:proofErr w:type="spellStart"/>
       <w:r>
+        <w:rPr>
+          <w:highlight w:val="yellow"/>
+        </w:rPr>
         <w:t>refaktoruje</w:t>
       </w:r>
       <w:proofErr w:type="spellEnd"/>
       <w:r>
+        <w:rPr>
+          <w:highlight w:val="yellow"/>
+        </w:rPr>
         <w:t xml:space="preserve"> – princíp </w:t>
       </w:r>
       <w:proofErr w:type="spellStart"/>
       <w:r>
+        <w:rPr>
+          <w:highlight w:val="yellow"/>
+        </w:rPr>
         <w:t>Red-Green-Refactor</w:t>
       </w:r>
       <w:proofErr w:type="spellEnd"/>
       <w:r>
+        <w:rPr>
+          <w:highlight w:val="yellow"/>
+        </w:rPr>
         <w:t>.</w:t>
       </w:r>
     </w:p>
     <w:p>
+      <w:pPr>
+        <w:rPr>
+          <w:highlight w:val="yellow"/>
+        </w:rPr>
+      </w:pPr>
       <w:r>
         <w:rPr>
           <w:rFonts w:ascii="Segoe UI Emoji" w:hAnsi="Segoe UI Emoji" w:cs="Segoe UI Emoji"/>
+          <w:highlight w:val="yellow"/>
+        </w:rPr>
+        <w:t>🔹</w:t>
+      </w:r>
+      <w:r>
+        <w:rPr>
+          <w:highlight w:val="yellow"/>
+        </w:rPr>
+        <w:t xml:space="preserve"> </w:t>
+      </w:r>
+      <w:r>
+        <w:rPr>
+          <w:b/>
+          <w:bCs/>
+          <w:highlight w:val="yellow"/>
+        </w:rPr>
+        <w:t xml:space="preserve">End-to-end </w:t>
+      </w:r>
+      <w:proofErr w:type="spellStart"/>
+      <w:r>
+        <w:rPr>
+          <w:b/>
+          <w:bCs/>
+          <w:highlight w:val="yellow"/>
+        </w:rPr>
+        <w:t>testing</w:t>
+      </w:r>
+      <w:proofErr w:type="spellEnd"/>
+      <w:r>
+        <w:rPr>
+          <w:highlight w:val="yellow"/>
+        </w:rPr>
+        <w:br/>
+        <w:t>Komplexné testovanie celého toku aplikácie od UI až po databázu a späť. Simuluje reálne používateľské scenáre a overuje integritu všetkých vrstiev.</w:t>
+      </w:r>
+    </w:p>
+    <w:p>
+      <w:pPr>
+        <w:rPr>
+          <w:highlight w:val="yellow"/>
+        </w:rPr>
+      </w:pPr>
+      <w:r>
+        <w:rPr>
+          <w:rFonts w:ascii="Segoe UI Emoji" w:hAnsi="Segoe UI Emoji" w:cs="Segoe UI Emoji"/>
+          <w:highlight w:val="yellow"/>
+        </w:rPr>
+        <w:t>🔹</w:t>
+      </w:r>
+      <w:r>
+        <w:rPr>
+          <w:highlight w:val="yellow"/>
+        </w:rPr>
+        <w:t xml:space="preserve"> </w:t>
+      </w:r>
+      <w:r>
+        <w:rPr>
+          <w:b/>
+          <w:bCs/>
+          <w:highlight w:val="yellow"/>
+        </w:rPr>
+        <w:t xml:space="preserve">API </w:t>
+      </w:r>
+      <w:proofErr w:type="spellStart"/>
+      <w:r>
+        <w:rPr>
+          <w:b/>
+          <w:bCs/>
+          <w:highlight w:val="yellow"/>
+        </w:rPr>
+        <w:t>testing</w:t>
+      </w:r>
+      <w:proofErr w:type="spellEnd"/>
+      <w:r>
+        <w:rPr>
+          <w:highlight w:val="yellow"/>
+        </w:rPr>
+        <w:br/>
+        <w:t xml:space="preserve">Cielené testovanie REST/SOAP či </w:t>
+      </w:r>
+      <w:proofErr w:type="spellStart"/>
+      <w:r>
+        <w:rPr>
+          <w:highlight w:val="yellow"/>
+        </w:rPr>
+        <w:t>GraphQL</w:t>
+      </w:r>
+      <w:proofErr w:type="spellEnd"/>
+      <w:r>
+        <w:rPr>
+          <w:highlight w:val="yellow"/>
+        </w:rPr>
+        <w:t xml:space="preserve"> rozhraní. Overuje kódy odpovedí, schému dát, čas odozvy a správanie pri chybových vstupoch.</w:t>
+      </w:r>
+    </w:p>
+    <w:p>
+      <w:pPr>
+        <w:rPr>
+          <w:highlight w:val="yellow"/>
+        </w:rPr>
+      </w:pPr>
+      <w:r>
+        <w:rPr>
+          <w:rFonts w:ascii="Segoe UI Emoji" w:hAnsi="Segoe UI Emoji" w:cs="Segoe UI Emoji"/>
+          <w:highlight w:val="yellow"/>
+        </w:rPr>
+        <w:t>🔹</w:t>
+      </w:r>
+      <w:r>
+        <w:rPr>
+          <w:highlight w:val="yellow"/>
+        </w:rPr>
+        <w:t xml:space="preserve"> </w:t>
+      </w:r>
+      <w:r>
+        <w:rPr>
+          <w:b/>
+          <w:bCs/>
+          <w:highlight w:val="yellow"/>
+        </w:rPr>
+        <w:t xml:space="preserve">UI </w:t>
+      </w:r>
+      <w:proofErr w:type="spellStart"/>
+      <w:r>
+        <w:rPr>
+          <w:b/>
+          <w:bCs/>
+          <w:highlight w:val="yellow"/>
+        </w:rPr>
+        <w:t>testing</w:t>
+      </w:r>
+      <w:proofErr w:type="spellEnd"/>
+      <w:r>
+        <w:rPr>
+          <w:b/>
+          <w:bCs/>
+          <w:highlight w:val="yellow"/>
+        </w:rPr>
+        <w:t xml:space="preserve"> (User Interface </w:t>
+      </w:r>
+      <w:proofErr w:type="spellStart"/>
+      <w:r>
+        <w:rPr>
+          <w:b/>
+          <w:bCs/>
+          <w:highlight w:val="yellow"/>
+        </w:rPr>
+        <w:t>testing</w:t>
+      </w:r>
+      <w:proofErr w:type="spellEnd"/>
+      <w:r>
+        <w:rPr>
+          <w:b/>
+          <w:bCs/>
+          <w:highlight w:val="yellow"/>
+        </w:rPr>
+        <w:t>)</w:t>
+      </w:r>
+      <w:r>
+        <w:rPr>
+          <w:highlight w:val="yellow"/>
+        </w:rPr>
+        <w:br/>
+        <w:t xml:space="preserve">Automatizované alebo manuálne overovanie funkčnosti a vzhľadu používateľského rozhrania – tlačidlá, formuláre, navigácia, </w:t>
+      </w:r>
+      <w:proofErr w:type="spellStart"/>
+      <w:r>
+        <w:rPr>
+          <w:highlight w:val="yellow"/>
+        </w:rPr>
+        <w:t>responzívnosť</w:t>
+      </w:r>
+      <w:proofErr w:type="spellEnd"/>
+      <w:r>
+        <w:rPr>
+          <w:highlight w:val="yellow"/>
+        </w:rPr>
+        <w:t>.</w:t>
+      </w:r>
+    </w:p>
+    <w:p>
+      <w:pPr>
+        <w:rPr>
+          <w:highlight w:val="yellow"/>
+        </w:rPr>
+      </w:pPr>
+      <w:r>
+        <w:rPr>
+          <w:rFonts w:ascii="Segoe UI Emoji" w:hAnsi="Segoe UI Emoji" w:cs="Segoe UI Emoji"/>
+          <w:highlight w:val="yellow"/>
+        </w:rPr>
+        <w:t>🔹</w:t>
+      </w:r>
+      <w:r>
+        <w:rPr>
+          <w:highlight w:val="yellow"/>
+        </w:rPr>
+        <w:t xml:space="preserve"> </w:t>
+      </w:r>
+      <w:proofErr w:type="spellStart"/>
+      <w:r>
+        <w:rPr>
+          <w:b/>
+          <w:bCs/>
+          <w:highlight w:val="yellow"/>
+        </w:rPr>
+        <w:t>Cross-browser</w:t>
+      </w:r>
+      <w:proofErr w:type="spellEnd"/>
+      <w:r>
+        <w:rPr>
+          <w:b/>
+          <w:bCs/>
+          <w:highlight w:val="yellow"/>
+        </w:rPr>
+        <w:t xml:space="preserve"> </w:t>
+      </w:r>
+      <w:proofErr w:type="spellStart"/>
+      <w:r>
+        <w:rPr>
+          <w:b/>
+          <w:bCs/>
+          <w:highlight w:val="yellow"/>
+        </w:rPr>
+        <w:t>testing</w:t>
+      </w:r>
+      <w:proofErr w:type="spellEnd"/>
+      <w:r>
+        <w:rPr>
+          <w:highlight w:val="yellow"/>
+        </w:rPr>
+        <w:br/>
+        <w:t xml:space="preserve">Testovanie webových aplikácií naprieč rôznymi prehliadačmi (Chrome, Firefox, Safari, </w:t>
+      </w:r>
+      <w:proofErr w:type="spellStart"/>
+      <w:r>
+        <w:rPr>
+          <w:highlight w:val="yellow"/>
+        </w:rPr>
+        <w:t>Edge</w:t>
+      </w:r>
+      <w:proofErr w:type="spellEnd"/>
+      <w:r>
+        <w:rPr>
+          <w:highlight w:val="yellow"/>
+        </w:rPr>
+        <w:t>) a ich verziami, aby sa zabezpečila konzistentná funkcionalita a vzhľad.</w:t>
+      </w:r>
+    </w:p>
+    <w:p>
+      <w:pPr>
+        <w:rPr>
+          <w:highlight w:val="yellow"/>
+        </w:rPr>
+      </w:pPr>
+      <w:r>
+        <w:rPr>
+          <w:rFonts w:ascii="Segoe UI Emoji" w:hAnsi="Segoe UI Emoji" w:cs="Segoe UI Emoji"/>
+          <w:highlight w:val="yellow"/>
+        </w:rPr>
+        <w:t>🔹</w:t>
+      </w:r>
+      <w:r>
+        <w:rPr>
+          <w:highlight w:val="yellow"/>
+        </w:rPr>
+        <w:t xml:space="preserve"> </w:t>
+      </w:r>
+      <w:proofErr w:type="spellStart"/>
+      <w:r>
+        <w:rPr>
+          <w:b/>
+          <w:bCs/>
+          <w:highlight w:val="yellow"/>
+        </w:rPr>
+        <w:t>Fault</w:t>
+      </w:r>
+      <w:proofErr w:type="spellEnd"/>
+      <w:r>
+        <w:rPr>
+          <w:b/>
+          <w:bCs/>
+          <w:highlight w:val="yellow"/>
+        </w:rPr>
+        <w:t xml:space="preserve"> </w:t>
+      </w:r>
+      <w:proofErr w:type="spellStart"/>
+      <w:r>
+        <w:rPr>
+          <w:b/>
+          <w:bCs/>
+          <w:highlight w:val="yellow"/>
+        </w:rPr>
+        <w:t>injection</w:t>
+      </w:r>
+      <w:proofErr w:type="spellEnd"/>
+      <w:r>
+        <w:rPr>
+          <w:highlight w:val="yellow"/>
+        </w:rPr>
+        <w:br/>
+        <w:t>Cielené vkladanie chýb (sieťové oneskorenie, zlyhanie služby, nedostatok pamäte) do systému, aby sa overila jeho odolnosť a správne ošetrenie výnimiek.</w:t>
+      </w:r>
+    </w:p>
+    <w:p>
+      <w:pPr>
+        <w:rPr>
+          <w:highlight w:val="yellow"/>
+        </w:rPr>
+      </w:pPr>
+      <w:r>
+        <w:rPr>
+          <w:rFonts w:ascii="Segoe UI Emoji" w:hAnsi="Segoe UI Emoji" w:cs="Segoe UI Emoji"/>
+          <w:highlight w:val="yellow"/>
+        </w:rPr>
+        <w:t>🔹</w:t>
+      </w:r>
+      <w:r>
+        <w:rPr>
+          <w:highlight w:val="yellow"/>
+        </w:rPr>
+        <w:t xml:space="preserve"> </w:t>
+      </w:r>
+      <w:proofErr w:type="spellStart"/>
+      <w:r>
+        <w:rPr>
+          <w:b/>
+          <w:bCs/>
+          <w:highlight w:val="yellow"/>
+        </w:rPr>
+        <w:t>Synthetic</w:t>
+      </w:r>
+      <w:proofErr w:type="spellEnd"/>
+      <w:r>
+        <w:rPr>
+          <w:b/>
+          <w:bCs/>
+          <w:highlight w:val="yellow"/>
+        </w:rPr>
+        <w:t xml:space="preserve"> monitoring</w:t>
+      </w:r>
+      <w:r>
+        <w:rPr>
+          <w:highlight w:val="yellow"/>
+        </w:rPr>
+        <w:br/>
+        <w:t>Automatizované “robotické” testy, ktoré pravidelne kontrolujú dostupnosť a výkon kľúčových funkcií na produkcii z rôznych geografických lokalít.</w:t>
+      </w:r>
+    </w:p>
+    <w:p>
+      <w:pPr>
+        <w:rPr>
+          <w:highlight w:val="yellow"/>
+        </w:rPr>
+      </w:pPr>
+      <w:r>
+        <w:rPr>
+          <w:rFonts w:ascii="Segoe UI Emoji" w:hAnsi="Segoe UI Emoji" w:cs="Segoe UI Emoji"/>
+          <w:highlight w:val="yellow"/>
+        </w:rPr>
+        <w:t>🔹</w:t>
+      </w:r>
+      <w:r>
+        <w:rPr>
+          <w:highlight w:val="yellow"/>
+        </w:rPr>
+        <w:t xml:space="preserve"> </w:t>
+      </w:r>
+      <w:r>
+        <w:rPr>
+          <w:b/>
+          <w:bCs/>
+          <w:highlight w:val="yellow"/>
+        </w:rPr>
+        <w:t xml:space="preserve">Mobile </w:t>
+      </w:r>
+      <w:proofErr w:type="spellStart"/>
+      <w:r>
+        <w:rPr>
+          <w:b/>
+          <w:bCs/>
+          <w:highlight w:val="yellow"/>
+        </w:rPr>
+        <w:t>testing</w:t>
+      </w:r>
+      <w:proofErr w:type="spellEnd"/>
+      <w:r>
+        <w:rPr>
+          <w:highlight w:val="yellow"/>
+        </w:rPr>
+        <w:br/>
+        <w:t>Testovanie aplikácií na mobilných zariadeniach vrátane simulátorov a reálnych zariadení, so zameraním na rôzne OS (</w:t>
+      </w:r>
+      <w:proofErr w:type="spellStart"/>
+      <w:r>
+        <w:rPr>
+          <w:highlight w:val="yellow"/>
+        </w:rPr>
+        <w:t>iOS</w:t>
+      </w:r>
+      <w:proofErr w:type="spellEnd"/>
+      <w:r>
+        <w:rPr>
+          <w:highlight w:val="yellow"/>
+        </w:rPr>
+        <w:t>, Android), rozlíšenia a hardvérové špecifiká.</w:t>
+      </w:r>
+    </w:p>
+    <w:p>
+      <w:pPr>
+        <w:rPr>
+          <w:highlight w:val="yellow"/>
+        </w:rPr>
+      </w:pPr>
+      <w:r>
+        <w:rPr>
+          <w:rFonts w:ascii="Segoe UI Emoji" w:hAnsi="Segoe UI Emoji" w:cs="Segoe UI Emoji"/>
+          <w:highlight w:val="yellow"/>
+        </w:rPr>
+        <w:t>🔹</w:t>
+      </w:r>
+      <w:r>
+        <w:rPr>
+          <w:highlight w:val="yellow"/>
+        </w:rPr>
+        <w:t xml:space="preserve"> </w:t>
+      </w:r>
+      <w:proofErr w:type="spellStart"/>
+      <w:r>
+        <w:rPr>
+          <w:b/>
+          <w:bCs/>
+          <w:highlight w:val="yellow"/>
+        </w:rPr>
+        <w:t>Localization</w:t>
+      </w:r>
+      <w:proofErr w:type="spellEnd"/>
+      <w:r>
+        <w:rPr>
+          <w:b/>
+          <w:bCs/>
+          <w:highlight w:val="yellow"/>
+        </w:rPr>
+        <w:t xml:space="preserve"> </w:t>
+      </w:r>
+      <w:proofErr w:type="spellStart"/>
+      <w:r>
+        <w:rPr>
+          <w:b/>
+          <w:bCs/>
+          <w:highlight w:val="yellow"/>
+        </w:rPr>
+        <w:t>testing</w:t>
+      </w:r>
+      <w:proofErr w:type="spellEnd"/>
+      <w:r>
+        <w:rPr>
+          <w:highlight w:val="yellow"/>
+        </w:rPr>
+        <w:br/>
+        <w:t>Overovanie, či je aplikácia správne prispôsobená pre rôzne jazyky a regióny – formáty dátumov/času, preklady, rozloženie textu.</w:t>
+      </w:r>
+    </w:p>
+    <w:p>
+      <w:pPr>
+        <w:rPr>
+          <w:highlight w:val="yellow"/>
+        </w:rPr>
+      </w:pPr>
+      <w:r>
+        <w:rPr>
+          <w:rFonts w:ascii="Segoe UI Emoji" w:hAnsi="Segoe UI Emoji" w:cs="Segoe UI Emoji"/>
+          <w:highlight w:val="yellow"/>
+        </w:rPr>
+        <w:t>🔹</w:t>
+      </w:r>
+      <w:r>
+        <w:rPr>
+          <w:highlight w:val="yellow"/>
+        </w:rPr>
+        <w:t xml:space="preserve"> </w:t>
+      </w:r>
+      <w:proofErr w:type="spellStart"/>
+      <w:r>
+        <w:rPr>
+          <w:b/>
+          <w:bCs/>
+          <w:highlight w:val="yellow"/>
+        </w:rPr>
+        <w:t>Penetration</w:t>
+      </w:r>
+      <w:proofErr w:type="spellEnd"/>
+      <w:r>
+        <w:rPr>
+          <w:b/>
+          <w:bCs/>
+          <w:highlight w:val="yellow"/>
+        </w:rPr>
+        <w:t xml:space="preserve"> </w:t>
+      </w:r>
+      <w:proofErr w:type="spellStart"/>
+      <w:r>
+        <w:rPr>
+          <w:b/>
+          <w:bCs/>
+          <w:highlight w:val="yellow"/>
+        </w:rPr>
+        <w:t>testing</w:t>
+      </w:r>
+      <w:proofErr w:type="spellEnd"/>
+      <w:r>
+        <w:rPr>
+          <w:highlight w:val="yellow"/>
+        </w:rPr>
+        <w:br/>
+        <w:t xml:space="preserve">Etický “útok” na aplikáciu s cieľom nájsť bezpečnostné dierky (SQL </w:t>
+      </w:r>
+      <w:proofErr w:type="spellStart"/>
+      <w:r>
+        <w:rPr>
+          <w:highlight w:val="yellow"/>
+        </w:rPr>
+        <w:t>injection</w:t>
+      </w:r>
+      <w:proofErr w:type="spellEnd"/>
+      <w:r>
+        <w:rPr>
+          <w:highlight w:val="yellow"/>
+        </w:rPr>
+        <w:t>, XSS, CSRF, zle nastavené autorizácie) predtým, než zneužijú útočníci.</w:t>
+      </w:r>
+    </w:p>
+    <w:p>
+      <w:pPr>
+        <w:rPr>
+          <w:highlight w:val="yellow"/>
+        </w:rPr>
+      </w:pPr>
+      <w:r>
+        <w:rPr>
+          <w:rFonts w:ascii="Segoe UI Emoji" w:hAnsi="Segoe UI Emoji" w:cs="Segoe UI Emoji"/>
+          <w:highlight w:val="yellow"/>
+        </w:rPr>
+        <w:t>🔹</w:t>
+      </w:r>
+      <w:r>
+        <w:rPr>
+          <w:highlight w:val="yellow"/>
+        </w:rPr>
+        <w:t xml:space="preserve"> </w:t>
+      </w:r>
+      <w:proofErr w:type="spellStart"/>
+      <w:r>
+        <w:rPr>
+          <w:b/>
+          <w:bCs/>
+          <w:highlight w:val="yellow"/>
+        </w:rPr>
+        <w:t>Compliance</w:t>
+      </w:r>
+      <w:proofErr w:type="spellEnd"/>
+      <w:r>
+        <w:rPr>
+          <w:b/>
+          <w:bCs/>
+          <w:highlight w:val="yellow"/>
+        </w:rPr>
+        <w:t xml:space="preserve"> </w:t>
+      </w:r>
+      <w:proofErr w:type="spellStart"/>
+      <w:r>
+        <w:rPr>
+          <w:b/>
+          <w:bCs/>
+          <w:highlight w:val="yellow"/>
+        </w:rPr>
+        <w:t>testing</w:t>
+      </w:r>
+      <w:proofErr w:type="spellEnd"/>
+      <w:r>
+        <w:rPr>
+          <w:highlight w:val="yellow"/>
+        </w:rPr>
+        <w:br/>
+        <w:t>Kontrola, či systém spĺňa regulačné požiadavky (napr. GDPR, PCI DSS, ISO normy), vrátane auditných záznamov a ochrany osobných údajov.</w:t>
+      </w:r>
+    </w:p>
+    <w:p>
+      <w:pPr>
+        <w:rPr>
+          <w:highlight w:val="yellow"/>
+        </w:rPr>
+      </w:pPr>
+      <w:r>
+        <w:rPr>
+          <w:rFonts w:ascii="Segoe UI Emoji" w:hAnsi="Segoe UI Emoji" w:cs="Segoe UI Emoji"/>
+          <w:highlight w:val="yellow"/>
+        </w:rPr>
+        <w:t>🔹</w:t>
+      </w:r>
+      <w:r>
+        <w:rPr>
+          <w:highlight w:val="yellow"/>
+        </w:rPr>
+        <w:t xml:space="preserve"> </w:t>
+      </w:r>
+      <w:r>
+        <w:rPr>
+          <w:b/>
+          <w:bCs/>
+          <w:highlight w:val="yellow"/>
+        </w:rPr>
+        <w:t xml:space="preserve">A/B </w:t>
+      </w:r>
+      <w:proofErr w:type="spellStart"/>
+      <w:r>
+        <w:rPr>
+          <w:b/>
+          <w:bCs/>
+          <w:highlight w:val="yellow"/>
+        </w:rPr>
+        <w:t>testing</w:t>
+      </w:r>
+      <w:proofErr w:type="spellEnd"/>
+      <w:r>
+        <w:rPr>
+          <w:highlight w:val="yellow"/>
+        </w:rPr>
+        <w:br/>
+        <w:t xml:space="preserve">Porovnanie dvoch verzií funkcie alebo UI prvku (Variant A vs. Variant B) na vzorke používateľov, aby sa vyhodnotilo, ktorá prináša lepší výsledok (konverzie, </w:t>
+      </w:r>
+      <w:proofErr w:type="spellStart"/>
+      <w:r>
+        <w:rPr>
+          <w:highlight w:val="yellow"/>
+        </w:rPr>
+        <w:t>retention</w:t>
+      </w:r>
+      <w:proofErr w:type="spellEnd"/>
+      <w:r>
+        <w:rPr>
+          <w:highlight w:val="yellow"/>
+        </w:rPr>
+        <w:t>).</w:t>
+      </w:r>
+    </w:p>
+    <w:p>
+      <w:pPr>
+        <w:rPr>
+          <w:highlight w:val="yellow"/>
+        </w:rPr>
+      </w:pPr>
+      <w:r>
+        <w:rPr>
+          <w:rFonts w:ascii="Segoe UI Emoji" w:hAnsi="Segoe UI Emoji" w:cs="Segoe UI Emoji"/>
+          <w:highlight w:val="yellow"/>
         </w:rPr>
         <w:lastRenderedPageBreak/>
         <w:t>🔹</w:t>
       </w:r>
       <w:r>
-        <w:t xml:space="preserve"> </w:t>
-      </w:r>
-      <w:r>
-        <w:rPr>
-          <w:b/>
-          <w:bCs/>
-        </w:rPr>
-        <w:t xml:space="preserve">End-to-end </w:t>
-      </w:r>
-      <w:proofErr w:type="spellStart"/>
-      <w:r>
-        <w:rPr>
-          <w:b/>
-          <w:bCs/>
-        </w:rPr>
-        <w:t>testing</w:t>
-      </w:r>
-      <w:proofErr w:type="spellEnd"/>
-      <w:r>
-        <w:br/>
-        <w:t>Komplexné testovanie celého toku aplikácie od UI až po databázu a späť. Simuluje reálne používateľské scenáre a overuje integritu všetkých vrstiev.</w:t>
-      </w:r>
-    </w:p>
-    <w:p>
-      <w:r>
-        <w:rPr>
-          <w:rFonts w:ascii="Segoe UI Emoji" w:hAnsi="Segoe UI Emoji" w:cs="Segoe UI Emoji"/>
-        </w:rPr>
-        <w:t>🔹</w:t>
-      </w:r>
-      <w:r>
-        <w:t xml:space="preserve"> </w:t>
-      </w:r>
-      <w:r>
-        <w:rPr>
-          <w:b/>
-          <w:bCs/>
-        </w:rPr>
-        <w:t xml:space="preserve">API </w:t>
-      </w:r>
-      <w:proofErr w:type="spellStart"/>
-      <w:r>
-        <w:rPr>
-          <w:b/>
-          <w:bCs/>
-        </w:rPr>
-        <w:t>testing</w:t>
-      </w:r>
-      <w:proofErr w:type="spellEnd"/>
-      <w:r>
-        <w:br/>
-        <w:t xml:space="preserve">Cielené testovanie REST/SOAP či </w:t>
-      </w:r>
-      <w:proofErr w:type="spellStart"/>
-      <w:r>
-        <w:t>GraphQL</w:t>
-      </w:r>
-      <w:proofErr w:type="spellEnd"/>
-      <w:r>
-        <w:t xml:space="preserve"> rozhraní. Overuje kódy odpovedí, schému dát, čas odozvy a správanie pri chybových vstupoch.</w:t>
-      </w:r>
-    </w:p>
-    <w:p>
-      <w:r>
-        <w:rPr>
-          <w:rFonts w:ascii="Segoe UI Emoji" w:hAnsi="Segoe UI Emoji" w:cs="Segoe UI Emoji"/>
-        </w:rPr>
-        <w:t>🔹</w:t>
-      </w:r>
-      <w:r>
-        <w:t xml:space="preserve"> </w:t>
-      </w:r>
-      <w:r>
-        <w:rPr>
-          <w:b/>
-          <w:bCs/>
-        </w:rPr>
-        <w:t xml:space="preserve">UI </w:t>
-      </w:r>
-      <w:proofErr w:type="spellStart"/>
-      <w:r>
-        <w:rPr>
-          <w:b/>
-          <w:bCs/>
-        </w:rPr>
-        <w:t>testing</w:t>
-      </w:r>
-      <w:proofErr w:type="spellEnd"/>
-      <w:r>
-        <w:rPr>
-          <w:b/>
-          <w:bCs/>
-        </w:rPr>
-        <w:t xml:space="preserve"> (User Interface </w:t>
-      </w:r>
-      <w:proofErr w:type="spellStart"/>
-      <w:r>
-        <w:rPr>
-          <w:b/>
-          <w:bCs/>
-        </w:rPr>
-        <w:t>testing</w:t>
-      </w:r>
-      <w:proofErr w:type="spellEnd"/>
-      <w:r>
-        <w:rPr>
-          <w:b/>
-          <w:bCs/>
-        </w:rPr>
-        <w:t>)</w:t>
-      </w:r>
-      <w:r>
-        <w:br/>
-        <w:t xml:space="preserve">Automatizované alebo manuálne overovanie funkčnosti a vzhľadu používateľského rozhrania – tlačidlá, formuláre, navigácia, </w:t>
-      </w:r>
-      <w:proofErr w:type="spellStart"/>
-      <w:r>
-        <w:t>responzívnosť</w:t>
-      </w:r>
-      <w:proofErr w:type="spellEnd"/>
-      <w:r>
-        <w:t>.</w:t>
-      </w:r>
-    </w:p>
-    <w:p>
-      <w:r>
-        <w:rPr>
-          <w:rFonts w:ascii="Segoe UI Emoji" w:hAnsi="Segoe UI Emoji" w:cs="Segoe UI Emoji"/>
-        </w:rPr>
-        <w:t>🔹</w:t>
-      </w:r>
-      <w:r>
-        <w:t xml:space="preserve"> </w:t>
-      </w:r>
-      <w:proofErr w:type="spellStart"/>
-      <w:r>
-        <w:rPr>
-          <w:b/>
-          <w:bCs/>
-        </w:rPr>
-        <w:t>Cross-browser</w:t>
-      </w:r>
-      <w:proofErr w:type="spellEnd"/>
-      <w:r>
-        <w:rPr>
-          <w:b/>
-          <w:bCs/>
-        </w:rPr>
-        <w:t xml:space="preserve"> </w:t>
-      </w:r>
-      <w:proofErr w:type="spellStart"/>
-      <w:r>
-        <w:rPr>
-          <w:b/>
-          <w:bCs/>
-        </w:rPr>
-        <w:t>testing</w:t>
-      </w:r>
-      <w:proofErr w:type="spellEnd"/>
-      <w:r>
-        <w:br/>
-        <w:t xml:space="preserve">Testovanie webových aplikácií naprieč rôznymi prehliadačmi (Chrome, Firefox, Safari, </w:t>
-      </w:r>
-      <w:proofErr w:type="spellStart"/>
-      <w:r>
-        <w:t>Edge</w:t>
-      </w:r>
-      <w:proofErr w:type="spellEnd"/>
-      <w:r>
-        <w:t>) a ich verziami, aby sa zabezpečila konzistentná funkcionalita a vzhľad.</w:t>
-      </w:r>
-    </w:p>
-    <w:p>
-      <w:r>
-        <w:rPr>
-          <w:rFonts w:ascii="Segoe UI Emoji" w:hAnsi="Segoe UI Emoji" w:cs="Segoe UI Emoji"/>
-        </w:rPr>
-        <w:t>🔹</w:t>
-      </w:r>
-      <w:r>
-        <w:t xml:space="preserve"> </w:t>
-      </w:r>
-      <w:proofErr w:type="spellStart"/>
-      <w:r>
-        <w:rPr>
-          <w:b/>
-          <w:bCs/>
-        </w:rPr>
-        <w:t>Fault</w:t>
-      </w:r>
-      <w:proofErr w:type="spellEnd"/>
-      <w:r>
-        <w:rPr>
-          <w:b/>
-          <w:bCs/>
-        </w:rPr>
-        <w:t xml:space="preserve"> </w:t>
-      </w:r>
-      <w:proofErr w:type="spellStart"/>
-      <w:r>
-        <w:rPr>
-          <w:b/>
-          <w:bCs/>
-        </w:rPr>
-        <w:t>injection</w:t>
-      </w:r>
-      <w:proofErr w:type="spellEnd"/>
-      <w:r>
-        <w:br/>
-        <w:t>Cielené vkladanie chýb (sieťové oneskorenie, zlyhanie služby, nedostatok pamäte) do systému, aby sa overila jeho odolnosť a správne ošetrenie výnimiek.</w:t>
-      </w:r>
-    </w:p>
-    <w:p>
-      <w:r>
-        <w:rPr>
-          <w:rFonts w:ascii="Segoe UI Emoji" w:hAnsi="Segoe UI Emoji" w:cs="Segoe UI Emoji"/>
-        </w:rPr>
-        <w:t>🔹</w:t>
-      </w:r>
-      <w:r>
-        <w:t xml:space="preserve"> </w:t>
-      </w:r>
-      <w:proofErr w:type="spellStart"/>
-      <w:r>
-        <w:rPr>
-          <w:b/>
-          <w:bCs/>
-        </w:rPr>
-        <w:t>Synthetic</w:t>
-      </w:r>
-      <w:proofErr w:type="spellEnd"/>
-      <w:r>
-        <w:rPr>
-          <w:b/>
-          <w:bCs/>
-        </w:rPr>
-        <w:t xml:space="preserve"> monitoring</w:t>
-      </w:r>
-      <w:r>
-        <w:br/>
-        <w:t>Automatizované “robotické” testy, ktoré pravidelne kontrolujú dostupnosť a výkon kľúčových funkcií na produkcii z rôznych geografických lokalít.</w:t>
-      </w:r>
-    </w:p>
-    <w:p>
-      <w:r>
-        <w:rPr>
-          <w:rFonts w:ascii="Segoe UI Emoji" w:hAnsi="Segoe UI Emoji" w:cs="Segoe UI Emoji"/>
-        </w:rPr>
-        <w:t>🔹</w:t>
-      </w:r>
-      <w:r>
-        <w:t xml:space="preserve"> </w:t>
-      </w:r>
-      <w:r>
-        <w:rPr>
-          <w:b/>
-          <w:bCs/>
-        </w:rPr>
-        <w:t xml:space="preserve">Mobile </w:t>
-      </w:r>
-      <w:proofErr w:type="spellStart"/>
-      <w:r>
-        <w:rPr>
-          <w:b/>
-          <w:bCs/>
-        </w:rPr>
-        <w:t>testing</w:t>
-      </w:r>
-      <w:proofErr w:type="spellEnd"/>
-      <w:r>
-        <w:br/>
-        <w:t>Testovanie aplikácií na mobilných zariadeniach vrátane simulátorov a reálnych zariadení, so zameraním na rôzne OS (</w:t>
-      </w:r>
-      <w:proofErr w:type="spellStart"/>
-      <w:r>
-        <w:t>iOS</w:t>
-      </w:r>
-      <w:proofErr w:type="spellEnd"/>
-      <w:r>
-        <w:t>, Android), rozlíšenia a hardvérové špecifiká.</w:t>
-      </w:r>
-    </w:p>
-    <w:p>
-      <w:r>
-        <w:rPr>
-          <w:rFonts w:ascii="Segoe UI Emoji" w:hAnsi="Segoe UI Emoji" w:cs="Segoe UI Emoji"/>
-        </w:rPr>
-        <w:t>🔹</w:t>
-      </w:r>
-      <w:r>
-        <w:t xml:space="preserve"> </w:t>
-      </w:r>
-      <w:proofErr w:type="spellStart"/>
-      <w:r>
-        <w:rPr>
-          <w:b/>
-          <w:bCs/>
-        </w:rPr>
-        <w:t>Localization</w:t>
-      </w:r>
-      <w:proofErr w:type="spellEnd"/>
-      <w:r>
-        <w:rPr>
-          <w:b/>
-          <w:bCs/>
-        </w:rPr>
-        <w:t xml:space="preserve"> </w:t>
-      </w:r>
-      <w:proofErr w:type="spellStart"/>
-      <w:r>
-        <w:rPr>
-          <w:b/>
-          <w:bCs/>
-        </w:rPr>
-        <w:t>testing</w:t>
-      </w:r>
-      <w:proofErr w:type="spellEnd"/>
-      <w:r>
-        <w:br/>
-        <w:t>Overovanie, či je aplikácia správne prispôsobená pre rôzne jazyky a regióny – formáty dátumov/času, preklady, rozloženie textu.</w:t>
-      </w:r>
-    </w:p>
-    <w:p>
-      <w:r>
-        <w:rPr>
-          <w:rFonts w:ascii="Segoe UI Emoji" w:hAnsi="Segoe UI Emoji" w:cs="Segoe UI Emoji"/>
-        </w:rPr>
-        <w:t>🔹</w:t>
-      </w:r>
-      <w:r>
-        <w:t xml:space="preserve"> </w:t>
-      </w:r>
-      <w:proofErr w:type="spellStart"/>
-      <w:r>
-        <w:rPr>
-          <w:b/>
-          <w:bCs/>
-        </w:rPr>
-        <w:t>Penetration</w:t>
-      </w:r>
-      <w:proofErr w:type="spellEnd"/>
-      <w:r>
-        <w:rPr>
-          <w:b/>
-          <w:bCs/>
-        </w:rPr>
-        <w:t xml:space="preserve"> </w:t>
-      </w:r>
-      <w:proofErr w:type="spellStart"/>
-      <w:r>
-        <w:rPr>
-          <w:b/>
-          <w:bCs/>
-        </w:rPr>
-        <w:t>testing</w:t>
-      </w:r>
-      <w:proofErr w:type="spellEnd"/>
-      <w:r>
-        <w:br/>
-        <w:t xml:space="preserve">Etický “útok” na aplikáciu s cieľom nájsť bezpečnostné dierky (SQL </w:t>
-      </w:r>
-      <w:proofErr w:type="spellStart"/>
-      <w:r>
-        <w:t>injection</w:t>
-      </w:r>
-      <w:proofErr w:type="spellEnd"/>
-      <w:r>
-        <w:t>, XSS, CSRF, zle nastavené autorizácie) predtým, než zneužijú útočníci.</w:t>
-      </w:r>
-    </w:p>
-    <w:p>
-      <w:r>
-        <w:rPr>
-          <w:rFonts w:ascii="Segoe UI Emoji" w:hAnsi="Segoe UI Emoji" w:cs="Segoe UI Emoji"/>
-        </w:rPr>
-        <w:t>🔹</w:t>
-      </w:r>
-      <w:r>
-        <w:t xml:space="preserve"> </w:t>
-      </w:r>
-      <w:proofErr w:type="spellStart"/>
-      <w:r>
-        <w:rPr>
-          <w:b/>
-          <w:bCs/>
-        </w:rPr>
-        <w:t>Compliance</w:t>
-      </w:r>
-      <w:proofErr w:type="spellEnd"/>
-      <w:r>
-        <w:rPr>
-          <w:b/>
-          <w:bCs/>
-        </w:rPr>
-        <w:t xml:space="preserve"> </w:t>
-      </w:r>
-      <w:proofErr w:type="spellStart"/>
-      <w:r>
-        <w:rPr>
-          <w:b/>
-          <w:bCs/>
-        </w:rPr>
-        <w:t>testing</w:t>
-      </w:r>
-      <w:proofErr w:type="spellEnd"/>
-      <w:r>
-        <w:br/>
-        <w:t>Kontrola, či systém spĺňa regulačné požiadavky (napr. GDPR, PCI DSS, ISO normy), vrátane auditných záznamov a ochrany osobných údajov.</w:t>
-      </w:r>
-    </w:p>
-    <w:p>
-      <w:r>
-        <w:rPr>
-          <w:rFonts w:ascii="Segoe UI Emoji" w:hAnsi="Segoe UI Emoji" w:cs="Segoe UI Emoji"/>
-        </w:rPr>
-        <w:t>🔹</w:t>
-      </w:r>
-      <w:r>
-        <w:t xml:space="preserve"> </w:t>
-      </w:r>
-      <w:r>
-        <w:rPr>
-          <w:b/>
-          <w:bCs/>
-        </w:rPr>
-        <w:t xml:space="preserve">A/B </w:t>
-      </w:r>
-      <w:proofErr w:type="spellStart"/>
-      <w:r>
-        <w:rPr>
-          <w:b/>
-          <w:bCs/>
-        </w:rPr>
-        <w:t>testing</w:t>
-      </w:r>
-      <w:proofErr w:type="spellEnd"/>
-      <w:r>
-        <w:br/>
-        <w:t xml:space="preserve">Porovnanie dvoch verzií funkcie alebo UI prvku (Variant A vs. Variant B) na vzorke používateľov, aby sa vyhodnotilo, ktorá prináša lepší výsledok (konverzie, </w:t>
-      </w:r>
-      <w:proofErr w:type="spellStart"/>
-      <w:r>
-        <w:t>retention</w:t>
-      </w:r>
-      <w:proofErr w:type="spellEnd"/>
-      <w:r>
-        <w:t>).</w:t>
-      </w:r>
-    </w:p>
-    <w:p>
-      <w:r>
-        <w:rPr>
-          <w:rFonts w:ascii="Segoe UI Emoji" w:hAnsi="Segoe UI Emoji" w:cs="Segoe UI Emoji"/>
-        </w:rPr>
-        <w:t>🔹</w:t>
-      </w:r>
-      <w:r>
-        <w:t xml:space="preserve"> </w:t>
-      </w:r>
-      <w:r>
-        <w:rPr>
-          <w:b/>
-          <w:bCs/>
+        <w:rPr>
+          <w:highlight w:val="yellow"/>
+        </w:rPr>
+        <w:t xml:space="preserve"> </w:t>
+      </w:r>
+      <w:r>
+        <w:rPr>
+          <w:b/>
+          <w:bCs/>
+          <w:highlight w:val="yellow"/>
         </w:rPr>
         <w:t xml:space="preserve">Test </w:t>
       </w:r>
@@ -2491,48 +2825,127 @@
         <w:rPr>
           <w:b/>
           <w:bCs/>
+          <w:highlight w:val="yellow"/>
         </w:rPr>
         <w:t>harness</w:t>
       </w:r>
       <w:proofErr w:type="spellEnd"/>
       <w:r>
+        <w:rPr>
+          <w:highlight w:val="yellow"/>
+        </w:rPr>
         <w:br/>
         <w:t xml:space="preserve">Rámec alebo </w:t>
       </w:r>
       <w:proofErr w:type="spellStart"/>
       <w:r>
+        <w:rPr>
+          <w:highlight w:val="yellow"/>
+        </w:rPr>
         <w:t>sada</w:t>
       </w:r>
       <w:proofErr w:type="spellEnd"/>
       <w:r>
+        <w:rPr>
+          <w:highlight w:val="yellow"/>
+        </w:rPr>
         <w:t xml:space="preserve"> nástrojov (skripty, knižnice), ktorá umožňuje spúšťať a reportovať výsledky testov (napr. </w:t>
       </w:r>
       <w:proofErr w:type="spellStart"/>
       <w:r>
+        <w:rPr>
+          <w:highlight w:val="yellow"/>
+        </w:rPr>
         <w:t>JUnit</w:t>
       </w:r>
       <w:proofErr w:type="spellEnd"/>
       <w:r>
+        <w:rPr>
+          <w:highlight w:val="yellow"/>
+        </w:rPr>
         <w:t xml:space="preserve">, </w:t>
       </w:r>
       <w:proofErr w:type="spellStart"/>
       <w:r>
+        <w:rPr>
+          <w:highlight w:val="yellow"/>
+        </w:rPr>
         <w:t>pytest</w:t>
       </w:r>
       <w:proofErr w:type="spellEnd"/>
       <w:r>
+        <w:rPr>
+          <w:highlight w:val="yellow"/>
+        </w:rPr>
         <w:t xml:space="preserve">, </w:t>
       </w:r>
       <w:proofErr w:type="spellStart"/>
       <w:r>
+        <w:rPr>
+          <w:highlight w:val="yellow"/>
+        </w:rPr>
         <w:t>TestNG</w:t>
       </w:r>
       <w:proofErr w:type="spellEnd"/>
       <w:r>
+        <w:rPr>
+          <w:highlight w:val="yellow"/>
+        </w:rPr>
         <w:t>).</w:t>
       </w:r>
     </w:p>
     <w:p>
+      <w:pPr>
+        <w:rPr>
+          <w:highlight w:val="yellow"/>
+        </w:rPr>
+      </w:pPr>
+    </w:p>
+    <w:p>
+      <w:pPr>
+        <w:rPr>
+          <w:highlight w:val="yellow"/>
+        </w:rPr>
+      </w:pPr>
+      <w:r>
+        <w:rPr>
+          <w:highlight w:val="yellow"/>
+        </w:rPr>
+        <w:t xml:space="preserve">Týmto nekončíme, len začíname. Dajte do </w:t>
+      </w:r>
+      <w:proofErr w:type="spellStart"/>
+      <w:r>
+        <w:rPr>
+          <w:highlight w:val="yellow"/>
+        </w:rPr>
+        <w:t>komentov</w:t>
+      </w:r>
+      <w:proofErr w:type="spellEnd"/>
+      <w:r>
+        <w:rPr>
+          <w:highlight w:val="yellow"/>
+        </w:rPr>
+        <w:t xml:space="preserve"> termíny alebo slovné spojenia, s ktorými ste sa pri testovaní stretli. Tie, ktoré vás zaujali, nevedeli ste, čo znamenajú a pod. </w:t>
+      </w:r>
+    </w:p>
+    <w:p>
+      <w:pPr>
+        <w:rPr>
+          <w:b/>
+          <w:bCs/>
+        </w:rPr>
+      </w:pPr>
+      <w:r>
+        <w:rPr>
+          <w:b/>
+          <w:bCs/>
+          <w:highlight w:val="yellow"/>
+        </w:rPr>
+        <w:t>#tester #testovacislovnik #manualnytester #automatizovanytester #ITtester #QA #ITkariera</w:t>
+      </w:r>
+    </w:p>
+    <w:p/>
+    <w:p>
       <w:r>
         <w:t>--</w:t>
       </w:r>
@@ -2553,7 +2966,6 @@
     </w:p>
     <w:p>
       <w:r>
-        <w:lastRenderedPageBreak/>
         <w:t xml:space="preserve">(alebo „výpis zásobníka volaní“) je technický výpis, ktorý ukazuje </w:t>
       </w:r>
       <w:r>
@@ -2978,7 +3390,7 @@
   <w:style w:type="paragraph" w:default="1" w:styleId="Normlny">
     <w:name w:val="Normal"/>
     <w:qFormat/>
-    <w:rsid w:val="001449DB"/>
+    <w:rsid w:val="0064209D"/>
   </w:style>
   <w:style w:type="paragraph" w:styleId="Nadpis1">
     <w:name w:val="heading 1"/>

</xml_diff>